<commit_message>
Actualizada la documentación SOLO FATA COMMONKADS Añadido el .jar Añadidos más ejemplos de Juego
</commit_message>
<xml_diff>
--- a/Practica2/documentacion/practica2.docx
+++ b/Practica2/documentacion/practica2.docx
@@ -1373,6 +1373,14 @@
     </w:sdt>
     <w:sdt>
       <w:sdtPr>
+        <w:rPr>
+          <w:rFonts w:ascii="Liberation Serif" w:eastAsia="Droid Sans" w:hAnsi="Liberation Serif" w:cs="FreeSans"/>
+          <w:color w:val="auto"/>
+          <w:kern w:val="3"/>
+          <w:sz w:val="24"/>
+          <w:szCs w:val="24"/>
+          <w:lang w:eastAsia="zh-CN" w:bidi="hi-IN"/>
+        </w:rPr>
         <w:id w:val="-590005145"/>
         <w:docPartObj>
           <w:docPartGallery w:val="Table of Contents"/>
@@ -1381,14 +1389,8 @@
       </w:sdtPr>
       <w:sdtEndPr>
         <w:rPr>
-          <w:rFonts w:ascii="Liberation Serif" w:eastAsia="Droid Sans" w:hAnsi="Liberation Serif" w:cs="FreeSans"/>
           <w:b/>
           <w:bCs/>
-          <w:color w:val="auto"/>
-          <w:kern w:val="3"/>
-          <w:sz w:val="24"/>
-          <w:szCs w:val="24"/>
-          <w:lang w:eastAsia="zh-CN" w:bidi="hi-IN"/>
         </w:rPr>
       </w:sdtEndPr>
       <w:sdtContent>
@@ -2110,45 +2112,43 @@
       <w:r>
         <w:br w:type="page"/>
       </w:r>
-      <w:bookmarkStart w:id="0" w:name="_GoBack"/>
+    </w:p>
+    <w:p>
+      <w:pPr>
+        <w:jc w:val="center"/>
+      </w:pPr>
+    </w:p>
+    <w:p>
+      <w:pPr>
+        <w:jc w:val="center"/>
+      </w:pPr>
+    </w:p>
+    <w:p>
+      <w:pPr>
+        <w:jc w:val="center"/>
+      </w:pPr>
+    </w:p>
+    <w:p>
+      <w:pPr>
+        <w:pStyle w:val="Ttulo1"/>
+        <w:rPr>
+          <w:sz w:val="40"/>
+        </w:rPr>
+      </w:pPr>
+      <w:bookmarkStart w:id="0" w:name="_Toc406165902"/>
+      <w:r>
+        <w:rPr>
+          <w:sz w:val="40"/>
+        </w:rPr>
+        <w:t xml:space="preserve">MEMORIA </w:t>
+      </w:r>
+      <w:r>
+        <w:rPr>
+          <w:sz w:val="40"/>
+        </w:rPr>
+        <w:t>DE LA PRÁCTICA</w:t>
+      </w:r>
       <w:bookmarkEnd w:id="0"/>
-    </w:p>
-    <w:p>
-      <w:pPr>
-        <w:jc w:val="center"/>
-      </w:pPr>
-    </w:p>
-    <w:p>
-      <w:pPr>
-        <w:jc w:val="center"/>
-      </w:pPr>
-    </w:p>
-    <w:p>
-      <w:pPr>
-        <w:jc w:val="center"/>
-      </w:pPr>
-    </w:p>
-    <w:p>
-      <w:pPr>
-        <w:pStyle w:val="Ttulo1"/>
-        <w:rPr>
-          <w:sz w:val="40"/>
-        </w:rPr>
-      </w:pPr>
-      <w:bookmarkStart w:id="1" w:name="_Toc406165902"/>
-      <w:r>
-        <w:rPr>
-          <w:sz w:val="40"/>
-        </w:rPr>
-        <w:t xml:space="preserve">MEMORIA </w:t>
-      </w:r>
-      <w:r>
-        <w:rPr>
-          <w:sz w:val="40"/>
-        </w:rPr>
-        <w:t>DE LA PRÁCTICA</w:t>
-      </w:r>
-      <w:bookmarkEnd w:id="1"/>
     </w:p>
     <w:p>
       <w:pPr>
@@ -2280,7 +2280,7 @@
           <w:sz w:val="28"/>
         </w:rPr>
       </w:pPr>
-      <w:bookmarkStart w:id="2" w:name="_Toc406165903"/>
+      <w:bookmarkStart w:id="1" w:name="_Toc406165903"/>
       <w:r>
         <w:rPr>
           <w:b/>
@@ -2288,7 +2288,7 @@
         </w:rPr>
         <w:t>Estructura de Clases</w:t>
       </w:r>
-      <w:bookmarkEnd w:id="2"/>
+      <w:bookmarkEnd w:id="1"/>
     </w:p>
     <w:p/>
     <w:p>
@@ -2515,7 +2515,7 @@
           <w:sz w:val="28"/>
         </w:rPr>
       </w:pPr>
-      <w:bookmarkStart w:id="3" w:name="_Toc406165904"/>
+      <w:bookmarkStart w:id="2" w:name="_Toc406165904"/>
       <w:r>
         <w:rPr>
           <w:b/>
@@ -2524,7 +2524,7 @@
         <w:lastRenderedPageBreak/>
         <w:t>Descripción de la parte obligatoria</w:t>
       </w:r>
-      <w:bookmarkEnd w:id="3"/>
+      <w:bookmarkEnd w:id="2"/>
     </w:p>
     <w:p/>
     <w:p>
@@ -2676,7 +2676,7 @@
           <w:sz w:val="28"/>
         </w:rPr>
       </w:pPr>
-      <w:bookmarkStart w:id="4" w:name="_Toc406165905"/>
+      <w:bookmarkStart w:id="3" w:name="_Toc406165905"/>
       <w:r>
         <w:rPr>
           <w:b/>
@@ -2684,7 +2684,7 @@
         </w:rPr>
         <w:t>Implementación de la recursión completa</w:t>
       </w:r>
-      <w:bookmarkEnd w:id="4"/>
+      <w:bookmarkEnd w:id="3"/>
     </w:p>
     <w:p/>
     <w:p>
@@ -2830,7 +2830,7 @@
           <w:sz w:val="28"/>
         </w:rPr>
       </w:pPr>
-      <w:bookmarkStart w:id="5" w:name="_Toc406165906"/>
+      <w:bookmarkStart w:id="4" w:name="_Toc406165906"/>
       <w:r>
         <w:rPr>
           <w:b/>
@@ -2839,7 +2839,7 @@
         <w:lastRenderedPageBreak/>
         <w:t>Impresión del árbol de decisión final</w:t>
       </w:r>
-      <w:bookmarkEnd w:id="5"/>
+      <w:bookmarkEnd w:id="4"/>
     </w:p>
     <w:p/>
     <w:p>
@@ -3004,7 +3004,7 @@
           <w:sz w:val="28"/>
         </w:rPr>
       </w:pPr>
-      <w:bookmarkStart w:id="6" w:name="_Toc406165907"/>
+      <w:bookmarkStart w:id="5" w:name="_Toc406165907"/>
       <w:r>
         <w:rPr>
           <w:b/>
@@ -3012,7 +3012,7 @@
         </w:rPr>
         <w:t>Tabla de reglas</w:t>
       </w:r>
-      <w:bookmarkEnd w:id="6"/>
+      <w:bookmarkEnd w:id="5"/>
     </w:p>
     <w:p/>
     <w:p>
@@ -3158,7 +3158,7 @@
           <w:sz w:val="28"/>
         </w:rPr>
       </w:pPr>
-      <w:bookmarkStart w:id="7" w:name="_Toc406165908"/>
+      <w:bookmarkStart w:id="6" w:name="_Toc406165908"/>
       <w:r>
         <w:rPr>
           <w:b/>
@@ -3167,7 +3167,7 @@
         <w:lastRenderedPageBreak/>
         <w:t>Clasificación de ejemplos de Test</w:t>
       </w:r>
-      <w:bookmarkEnd w:id="7"/>
+      <w:bookmarkEnd w:id="6"/>
     </w:p>
     <w:p/>
     <w:p>
@@ -3432,7 +3432,7 @@
           <w:sz w:val="40"/>
         </w:rPr>
       </w:pPr>
-      <w:bookmarkStart w:id="8" w:name="_Toc406165909"/>
+      <w:bookmarkStart w:id="7" w:name="_Toc406165909"/>
       <w:r>
         <w:rPr>
           <w:sz w:val="40"/>
@@ -3440,7 +3440,7 @@
         <w:lastRenderedPageBreak/>
         <w:t>MANUAL</w:t>
       </w:r>
-      <w:bookmarkEnd w:id="8"/>
+      <w:bookmarkEnd w:id="7"/>
     </w:p>
     <w:p>
       <w:pPr>
@@ -3525,7 +3525,7 @@
           <w:szCs w:val="20"/>
           <w:lang w:bidi="ar-SA"/>
         </w:rPr>
-        <w:t xml:space="preserve"> </w:t>
+        <w:t xml:space="preserve"> atributos, </w:t>
       </w:r>
       <w:r>
         <w:rPr>
@@ -3535,7 +3535,7 @@
           <w:szCs w:val="20"/>
           <w:lang w:bidi="ar-SA"/>
         </w:rPr>
-        <w:t>atributos</w:t>
+        <w:t>fichero</w:t>
       </w:r>
       <w:r>
         <w:rPr>
@@ -3545,7 +3545,7 @@
           <w:szCs w:val="20"/>
           <w:lang w:bidi="ar-SA"/>
         </w:rPr>
-        <w:t xml:space="preserve">, </w:t>
+        <w:t xml:space="preserve"> </w:t>
       </w:r>
       <w:r>
         <w:rPr>
@@ -3555,7 +3555,7 @@
           <w:szCs w:val="20"/>
           <w:lang w:bidi="ar-SA"/>
         </w:rPr>
-        <w:t>fichero</w:t>
+        <w:t>ejemplos</w:t>
       </w:r>
       <w:r>
         <w:rPr>
@@ -3565,7 +3565,7 @@
           <w:szCs w:val="20"/>
           <w:lang w:bidi="ar-SA"/>
         </w:rPr>
-        <w:t xml:space="preserve"> </w:t>
+        <w:t>, fichero</w:t>
       </w:r>
       <w:r>
         <w:rPr>
@@ -3575,7 +3575,7 @@
           <w:szCs w:val="20"/>
           <w:lang w:bidi="ar-SA"/>
         </w:rPr>
-        <w:t>ejemplos</w:t>
+        <w:t>s</w:t>
       </w:r>
       <w:r>
         <w:rPr>
@@ -3585,8 +3585,33 @@
           <w:szCs w:val="20"/>
           <w:lang w:bidi="ar-SA"/>
         </w:rPr>
-        <w:t>, fichero</w:t>
-      </w:r>
+        <w:t xml:space="preserve"> test (tantos como se desee)&gt;</w:t>
+      </w:r>
+    </w:p>
+    <w:p>
+      <w:pPr>
+        <w:pStyle w:val="Standard"/>
+      </w:pPr>
+    </w:p>
+    <w:p>
+      <w:pPr>
+        <w:pStyle w:val="Standard"/>
+      </w:pPr>
+      <w:r>
+        <w:t>Por lo que un ejemplo de ejecución desde consola sería (si los ficheros estuvieran en el mismo directorio que la aplicación):</w:t>
+      </w:r>
+    </w:p>
+    <w:p>
+      <w:pPr>
+        <w:pStyle w:val="Standard"/>
+      </w:pPr>
+    </w:p>
+    <w:p>
+      <w:pPr>
+        <w:pStyle w:val="Standard"/>
+        <w:ind w:left="-284" w:right="-143"/>
+        <w:jc w:val="center"/>
+      </w:pPr>
       <w:r>
         <w:rPr>
           <w:rFonts w:ascii="Consolas" w:hAnsi="Consolas" w:cs="Consolas"/>
@@ -3595,7 +3620,7 @@
           <w:szCs w:val="20"/>
           <w:lang w:bidi="ar-SA"/>
         </w:rPr>
-        <w:t>s</w:t>
+        <w:t>“</w:t>
       </w:r>
       <w:r>
         <w:rPr>
@@ -3605,32 +3630,9 @@
           <w:szCs w:val="20"/>
           <w:lang w:bidi="ar-SA"/>
         </w:rPr>
-        <w:t xml:space="preserve"> test (tantos como se desee)&gt;</w:t>
-      </w:r>
-    </w:p>
-    <w:p>
-      <w:pPr>
-        <w:pStyle w:val="Standard"/>
-      </w:pPr>
-    </w:p>
-    <w:p>
-      <w:pPr>
-        <w:pStyle w:val="Standard"/>
-      </w:pPr>
-      <w:r>
-        <w:t>Por lo que un ejemplo de ejecución desde consola sería (si los ficheros estuvieran en el mismo directorio que la aplicación):</w:t>
-      </w:r>
-    </w:p>
-    <w:p>
-      <w:pPr>
-        <w:pStyle w:val="Standard"/>
-      </w:pPr>
-    </w:p>
-    <w:p>
-      <w:pPr>
-        <w:pStyle w:val="Standard"/>
-        <w:ind w:left="-284" w:right="-143"/>
-        <w:jc w:val="center"/>
+        <w:t xml:space="preserve">java </w:t>
+      </w:r>
+      <w:r>
         <w:rPr>
           <w:rFonts w:ascii="Consolas" w:hAnsi="Consolas" w:cs="Consolas"/>
           <w:kern w:val="0"/>
@@ -3638,7 +3640,8 @@
           <w:szCs w:val="20"/>
           <w:lang w:bidi="ar-SA"/>
         </w:rPr>
-      </w:pPr>
+        <w:t>–jar Practica2.jar</w:t>
+      </w:r>
       <w:r>
         <w:rPr>
           <w:rFonts w:ascii="Consolas" w:hAnsi="Consolas" w:cs="Consolas"/>
@@ -3647,8 +3650,10 @@
           <w:szCs w:val="20"/>
           <w:lang w:bidi="ar-SA"/>
         </w:rPr>
-        <w:t>“</w:t>
-      </w:r>
+        <w:t xml:space="preserve"> AtributosJuego.txt Juego.tx</w:t>
+      </w:r>
+      <w:bookmarkStart w:id="8" w:name="_GoBack"/>
+      <w:bookmarkEnd w:id="8"/>
       <w:r>
         <w:rPr>
           <w:rFonts w:ascii="Consolas" w:hAnsi="Consolas" w:cs="Consolas"/>
@@ -3657,7 +3662,7 @@
           <w:szCs w:val="20"/>
           <w:lang w:bidi="ar-SA"/>
         </w:rPr>
-        <w:t>java practica2 AtributosJuego.txt Juego.txt Test1Juego.txt Test2Juego.txt Test3Juego.txt</w:t>
+        <w:t>t Test1Juego.txt Test2Juego.txt Test3Juego.txt</w:t>
       </w:r>
       <w:r>
         <w:rPr>
@@ -3679,11 +3684,6 @@
       <w:pPr>
         <w:pStyle w:val="Standard"/>
       </w:pPr>
-    </w:p>
-    <w:p>
-      <w:pPr>
-        <w:pStyle w:val="Standard"/>
-      </w:pPr>
       <w:r>
         <w:t>Es importante que la separación entre elementos (ejemplos atributos, etc…) sea siempre el delimitador coma (,) ya que es este el que se utiliza para dividir los campos del fichero.</w:t>
       </w:r>
@@ -3718,6 +3718,7 @@
       <w:r>
         <w:rPr>
           <w:noProof/>
+          <w:lang w:eastAsia="es-ES" w:bidi="ar-SA"/>
         </w:rPr>
         <mc:AlternateContent>
           <mc:Choice Requires="wps">
@@ -6172,6 +6173,7 @@
   <w:style w:type="character" w:default="1" w:styleId="Fuentedeprrafopredeter">
     <w:name w:val="Default Paragraph Font"/>
     <w:uiPriority w:val="1"/>
+    <w:semiHidden/>
     <w:unhideWhenUsed/>
   </w:style>
   <w:style w:type="table" w:default="1" w:styleId="Tablanormal">
@@ -6407,604 +6409,6 @@
     </w:rPr>
   </w:style>
 </w:styles>
-</file>
-
-<file path=word/glossary/document.xml><?xml version="1.0" encoding="utf-8"?>
-<w:glossaryDocument xmlns:wpc="http://schemas.microsoft.com/office/word/2010/wordprocessingCanvas" xmlns:mc="http://schemas.openxmlformats.org/markup-compatibility/2006" xmlns:o="urn:schemas-microsoft-com:office:office" xmlns:r="http://schemas.openxmlformats.org/officeDocument/2006/relationships" xmlns:m="http://schemas.openxmlformats.org/officeDocument/2006/math" xmlns:v="urn:schemas-microsoft-com:vml" xmlns:wp14="http://schemas.microsoft.com/office/word/2010/wordprocessingDrawing" xmlns:wp="http://schemas.openxmlformats.org/drawingml/2006/wordprocessingDrawing" xmlns:w10="urn:schemas-microsoft-com:office:word" xmlns:w="http://schemas.openxmlformats.org/wordprocessingml/2006/main" xmlns:w14="http://schemas.microsoft.com/office/word/2010/wordml" xmlns:w15="http://schemas.microsoft.com/office/word/2012/wordml" xmlns:wpg="http://schemas.microsoft.com/office/word/2010/wordprocessingGroup" xmlns:wpi="http://schemas.microsoft.com/office/word/2010/wordprocessingInk" xmlns:wne="http://schemas.microsoft.com/office/word/2006/wordml" xmlns:wps="http://schemas.microsoft.com/office/word/2010/wordprocessingShape" mc:Ignorable="w14 w15 wp14"/>
-</file>
-
-<file path=word/glossary/fontTable.xml><?xml version="1.0" encoding="utf-8"?>
-<w:fonts xmlns:mc="http://schemas.openxmlformats.org/markup-compatibility/2006" xmlns:r="http://schemas.openxmlformats.org/officeDocument/2006/relationships" xmlns:w="http://schemas.openxmlformats.org/wordprocessingml/2006/main" xmlns:w14="http://schemas.microsoft.com/office/word/2010/wordml" xmlns:w15="http://schemas.microsoft.com/office/word/2012/wordml" mc:Ignorable="w14 w15">
-  <w:font w:name="Liberation Serif">
-    <w:altName w:val="Times New Roman"/>
-    <w:charset w:val="00"/>
-    <w:family w:val="roman"/>
-    <w:pitch w:val="variable"/>
-  </w:font>
-  <w:font w:name="Droid Sans">
-    <w:altName w:val="Times New Roman"/>
-    <w:charset w:val="00"/>
-    <w:family w:val="auto"/>
-    <w:pitch w:val="variable"/>
-  </w:font>
-  <w:font w:name="FreeSans">
-    <w:altName w:val="Arial"/>
-    <w:charset w:val="00"/>
-    <w:family w:val="swiss"/>
-    <w:pitch w:val="default"/>
-  </w:font>
-  <w:font w:name="Courier New">
-    <w:panose1 w:val="02070309020205020404"/>
-    <w:charset w:val="00"/>
-    <w:family w:val="modern"/>
-    <w:pitch w:val="fixed"/>
-    <w:sig w:usb0="E0002AFF" w:usb1="C0007843" w:usb2="00000009" w:usb3="00000000" w:csb0="000001FF" w:csb1="00000000"/>
-  </w:font>
-  <w:font w:name="Times New Roman">
-    <w:panose1 w:val="02020603050405020304"/>
-    <w:charset w:val="00"/>
-    <w:family w:val="roman"/>
-    <w:pitch w:val="variable"/>
-    <w:sig w:usb0="E0002AFF" w:usb1="C0007841" w:usb2="00000009" w:usb3="00000000" w:csb0="000001FF" w:csb1="00000000"/>
-  </w:font>
-  <w:font w:name="Wingdings">
-    <w:panose1 w:val="05000000000000000000"/>
-    <w:charset w:val="02"/>
-    <w:family w:val="auto"/>
-    <w:pitch w:val="variable"/>
-    <w:sig w:usb0="00000000" w:usb1="10000000" w:usb2="00000000" w:usb3="00000000" w:csb0="80000000" w:csb1="00000000"/>
-  </w:font>
-  <w:font w:name="Symbol">
-    <w:panose1 w:val="05050102010706020507"/>
-    <w:charset w:val="02"/>
-    <w:family w:val="roman"/>
-    <w:pitch w:val="variable"/>
-    <w:sig w:usb0="00000000" w:usb1="10000000" w:usb2="00000000" w:usb3="00000000" w:csb0="80000000" w:csb1="00000000"/>
-  </w:font>
-  <w:font w:name="Cambria">
-    <w:panose1 w:val="02040503050406030204"/>
-    <w:charset w:val="00"/>
-    <w:family w:val="roman"/>
-    <w:pitch w:val="variable"/>
-    <w:sig w:usb0="A00002EF" w:usb1="4000004B" w:usb2="00000000" w:usb3="00000000" w:csb0="0000019F" w:csb1="00000000"/>
-  </w:font>
-  <w:font w:name="Mangal">
-    <w:panose1 w:val="02040503050203030202"/>
-    <w:charset w:val="00"/>
-    <w:family w:val="roman"/>
-    <w:pitch w:val="variable"/>
-    <w:sig w:usb0="00008003" w:usb1="00000000" w:usb2="00000000" w:usb3="00000000" w:csb0="00000001" w:csb1="00000000"/>
-  </w:font>
-  <w:font w:name="Liberation Sans">
-    <w:charset w:val="00"/>
-    <w:family w:val="swiss"/>
-    <w:pitch w:val="variable"/>
-  </w:font>
-  <w:font w:name="Tahoma">
-    <w:panose1 w:val="020B0604030504040204"/>
-    <w:charset w:val="00"/>
-    <w:family w:val="swiss"/>
-    <w:pitch w:val="variable"/>
-    <w:sig w:usb0="E1002EFF" w:usb1="C000605B" w:usb2="00000029" w:usb3="00000000" w:csb0="000101FF" w:csb1="00000000"/>
-  </w:font>
-  <w:font w:name="Calibri">
-    <w:panose1 w:val="020F0502020204030204"/>
-    <w:charset w:val="00"/>
-    <w:family w:val="swiss"/>
-    <w:pitch w:val="variable"/>
-    <w:sig w:usb0="E00002FF" w:usb1="4000ACFF" w:usb2="00000001" w:usb3="00000000" w:csb0="0000019F" w:csb1="00000000"/>
-  </w:font>
-  <w:font w:name="Consolas">
-    <w:panose1 w:val="020B0609020204030204"/>
-    <w:charset w:val="00"/>
-    <w:family w:val="modern"/>
-    <w:pitch w:val="fixed"/>
-    <w:sig w:usb0="E10002FF" w:usb1="4000FCFF" w:usb2="00000009" w:usb3="00000000" w:csb0="0000019F" w:csb1="00000000"/>
-  </w:font>
-  <w:font w:name="Calibri Light">
-    <w:panose1 w:val="020F0302020204030204"/>
-    <w:charset w:val="00"/>
-    <w:family w:val="swiss"/>
-    <w:pitch w:val="variable"/>
-    <w:sig w:usb0="A00002EF" w:usb1="4000207B" w:usb2="00000000" w:usb3="00000000" w:csb0="0000019F" w:csb1="00000000"/>
-  </w:font>
-</w:fonts>
-</file>
-
-<file path=word/glossary/settings.xml><?xml version="1.0" encoding="utf-8"?>
-<w:settings xmlns:mc="http://schemas.openxmlformats.org/markup-compatibility/2006" xmlns:o="urn:schemas-microsoft-com:office:office" xmlns:r="http://schemas.openxmlformats.org/officeDocument/2006/relationships" xmlns:m="http://schemas.openxmlformats.org/officeDocument/2006/math" xmlns:v="urn:schemas-microsoft-com:vml" xmlns:w10="urn:schemas-microsoft-com:office:word" xmlns:w="http://schemas.openxmlformats.org/wordprocessingml/2006/main" xmlns:w14="http://schemas.microsoft.com/office/word/2010/wordml" xmlns:w15="http://schemas.microsoft.com/office/word/2012/wordml" xmlns:sl="http://schemas.openxmlformats.org/schemaLibrary/2006/main" mc:Ignorable="w14 w15">
-  <w:view w:val="normal"/>
-  <w:defaultTabStop w:val="708"/>
-  <w:hyphenationZone w:val="425"/>
-  <w:characterSpacingControl w:val="doNotCompress"/>
-  <w:compat>
-    <w:useFELayout/>
-    <w:compatSetting w:name="compatibilityMode" w:uri="http://schemas.microsoft.com/office/word" w:val="14"/>
-    <w:compatSetting w:name="overrideTableStyleFontSizeAndJustification" w:uri="http://schemas.microsoft.com/office/word" w:val="1"/>
-    <w:compatSetting w:name="enableOpenTypeFeatures" w:uri="http://schemas.microsoft.com/office/word" w:val="1"/>
-    <w:compatSetting w:name="doNotFlipMirrorIndents" w:uri="http://schemas.microsoft.com/office/word" w:val="1"/>
-  </w:compat>
-  <w:rsids>
-    <w:rsidRoot w:val="001C2D04"/>
-    <w:rsid w:val="00054F6D"/>
-    <w:rsid w:val="001C2D04"/>
-    <w:rsid w:val="00254664"/>
-    <w:rsid w:val="00975D6B"/>
-  </w:rsids>
-  <m:mathPr>
-    <m:mathFont m:val="Cambria Math"/>
-    <m:brkBin m:val="before"/>
-    <m:brkBinSub m:val="--"/>
-    <m:smallFrac m:val="0"/>
-    <m:dispDef/>
-    <m:lMargin m:val="0"/>
-    <m:rMargin m:val="0"/>
-    <m:defJc m:val="centerGroup"/>
-    <m:wrapIndent m:val="1440"/>
-    <m:intLim m:val="subSup"/>
-    <m:naryLim m:val="undOvr"/>
-  </m:mathPr>
-  <w:themeFontLang w:val="es-ES"/>
-  <w:clrSchemeMapping w:bg1="light1" w:t1="dark1" w:bg2="light2" w:t2="dark2" w:accent1="accent1" w:accent2="accent2" w:accent3="accent3" w:accent4="accent4" w:accent5="accent5" w:accent6="accent6" w:hyperlink="hyperlink" w:followedHyperlink="followedHyperlink"/>
-  <w:decimalSymbol w:val=","/>
-  <w:listSeparator w:val=";"/>
-</w:settings>
-</file>
-
-<file path=word/glossary/styles.xml><?xml version="1.0" encoding="utf-8"?>
-<w:styles xmlns:mc="http://schemas.openxmlformats.org/markup-compatibility/2006" xmlns:r="http://schemas.openxmlformats.org/officeDocument/2006/relationships" xmlns:w="http://schemas.openxmlformats.org/wordprocessingml/2006/main" xmlns:w14="http://schemas.microsoft.com/office/word/2010/wordml" xmlns:w15="http://schemas.microsoft.com/office/word/2012/wordml" mc:Ignorable="w14 w15">
-  <w:docDefaults>
-    <w:rPrDefault>
-      <w:rPr>
-        <w:rFonts w:asciiTheme="minorHAnsi" w:eastAsiaTheme="minorEastAsia" w:hAnsiTheme="minorHAnsi" w:cstheme="minorBidi"/>
-        <w:sz w:val="22"/>
-        <w:szCs w:val="22"/>
-        <w:lang w:val="es-ES" w:eastAsia="es-ES" w:bidi="ar-SA"/>
-      </w:rPr>
-    </w:rPrDefault>
-    <w:pPrDefault>
-      <w:pPr>
-        <w:spacing w:after="200" w:line="276" w:lineRule="auto"/>
-      </w:pPr>
-    </w:pPrDefault>
-  </w:docDefaults>
-  <w:latentStyles w:defLockedState="0" w:defUIPriority="99" w:defSemiHidden="0" w:defUnhideWhenUsed="0" w:defQFormat="0" w:count="371">
-    <w:lsdException w:name="Normal" w:uiPriority="0" w:qFormat="1"/>
-    <w:lsdException w:name="heading 1" w:uiPriority="9" w:qFormat="1"/>
-    <w:lsdException w:name="heading 2" w:semiHidden="1" w:uiPriority="9" w:unhideWhenUsed="1" w:qFormat="1"/>
-    <w:lsdException w:name="heading 3" w:semiHidden="1" w:uiPriority="9" w:unhideWhenUsed="1" w:qFormat="1"/>
-    <w:lsdException w:name="heading 4" w:semiHidden="1" w:uiPriority="9" w:unhideWhenUsed="1" w:qFormat="1"/>
-    <w:lsdException w:name="heading 5" w:semiHidden="1" w:uiPriority="9" w:unhideWhenUsed="1" w:qFormat="1"/>
-    <w:lsdException w:name="heading 6" w:semiHidden="1" w:uiPriority="9" w:unhideWhenUsed="1" w:qFormat="1"/>
-    <w:lsdException w:name="heading 7" w:semiHidden="1" w:uiPriority="9" w:unhideWhenUsed="1" w:qFormat="1"/>
-    <w:lsdException w:name="heading 8" w:semiHidden="1" w:uiPriority="9" w:unhideWhenUsed="1" w:qFormat="1"/>
-    <w:lsdException w:name="heading 9" w:semiHidden="1" w:uiPriority="9" w:unhideWhenUsed="1" w:qFormat="1"/>
-    <w:lsdException w:name="index 1" w:semiHidden="1" w:unhideWhenUsed="1"/>
-    <w:lsdException w:name="index 2" w:semiHidden="1" w:unhideWhenUsed="1"/>
-    <w:lsdException w:name="index 3" w:semiHidden="1" w:unhideWhenUsed="1"/>
-    <w:lsdException w:name="index 4" w:semiHidden="1" w:unhideWhenUsed="1"/>
-    <w:lsdException w:name="index 5" w:semiHidden="1" w:unhideWhenUsed="1"/>
-    <w:lsdException w:name="index 6" w:semiHidden="1" w:unhideWhenUsed="1"/>
-    <w:lsdException w:name="index 7" w:semiHidden="1" w:unhideWhenUsed="1"/>
-    <w:lsdException w:name="index 8" w:semiHidden="1" w:unhideWhenUsed="1"/>
-    <w:lsdException w:name="index 9" w:semiHidden="1" w:unhideWhenUsed="1"/>
-    <w:lsdException w:name="toc 1" w:semiHidden="1" w:uiPriority="39" w:unhideWhenUsed="1"/>
-    <w:lsdException w:name="toc 2" w:semiHidden="1" w:uiPriority="39" w:unhideWhenUsed="1"/>
-    <w:lsdException w:name="toc 3" w:semiHidden="1" w:uiPriority="39" w:unhideWhenUsed="1"/>
-    <w:lsdException w:name="toc 4" w:semiHidden="1" w:uiPriority="39" w:unhideWhenUsed="1"/>
-    <w:lsdException w:name="toc 5" w:semiHidden="1" w:uiPriority="39" w:unhideWhenUsed="1"/>
-    <w:lsdException w:name="toc 6" w:semiHidden="1" w:uiPriority="39" w:unhideWhenUsed="1"/>
-    <w:lsdException w:name="toc 7" w:semiHidden="1" w:uiPriority="39" w:unhideWhenUsed="1"/>
-    <w:lsdException w:name="toc 8" w:semiHidden="1" w:uiPriority="39" w:unhideWhenUsed="1"/>
-    <w:lsdException w:name="toc 9" w:semiHidden="1" w:uiPriority="39" w:unhideWhenUsed="1"/>
-    <w:lsdException w:name="Normal Indent" w:semiHidden="1" w:unhideWhenUsed="1"/>
-    <w:lsdException w:name="footnote text" w:semiHidden="1" w:unhideWhenUsed="1"/>
-    <w:lsdException w:name="annotation text" w:semiHidden="1" w:unhideWhenUsed="1"/>
-    <w:lsdException w:name="header" w:semiHidden="1" w:unhideWhenUsed="1"/>
-    <w:lsdException w:name="footer" w:semiHidden="1" w:unhideWhenUsed="1"/>
-    <w:lsdException w:name="index heading" w:semiHidden="1" w:unhideWhenUsed="1"/>
-    <w:lsdException w:name="caption" w:semiHidden="1" w:uiPriority="35" w:unhideWhenUsed="1" w:qFormat="1"/>
-    <w:lsdException w:name="table of figures" w:semiHidden="1" w:unhideWhenUsed="1"/>
-    <w:lsdException w:name="envelope address" w:semiHidden="1" w:unhideWhenUsed="1"/>
-    <w:lsdException w:name="envelope return" w:semiHidden="1" w:unhideWhenUsed="1"/>
-    <w:lsdException w:name="footnote reference" w:semiHidden="1" w:unhideWhenUsed="1"/>
-    <w:lsdException w:name="annotation reference" w:semiHidden="1" w:unhideWhenUsed="1"/>
-    <w:lsdException w:name="line number" w:semiHidden="1" w:unhideWhenUsed="1"/>
-    <w:lsdException w:name="page number" w:semiHidden="1" w:unhideWhenUsed="1"/>
-    <w:lsdException w:name="endnote reference" w:semiHidden="1" w:unhideWhenUsed="1"/>
-    <w:lsdException w:name="endnote text" w:semiHidden="1" w:unhideWhenUsed="1"/>
-    <w:lsdException w:name="table of authorities" w:semiHidden="1" w:unhideWhenUsed="1"/>
-    <w:lsdException w:name="macro" w:semiHidden="1" w:unhideWhenUsed="1"/>
-    <w:lsdException w:name="toa heading" w:semiHidden="1" w:unhideWhenUsed="1"/>
-    <w:lsdException w:name="List" w:semiHidden="1" w:unhideWhenUsed="1"/>
-    <w:lsdException w:name="List Bullet" w:semiHidden="1" w:unhideWhenUsed="1"/>
-    <w:lsdException w:name="List Number" w:semiHidden="1" w:unhideWhenUsed="1"/>
-    <w:lsdException w:name="List 2" w:semiHidden="1" w:unhideWhenUsed="1"/>
-    <w:lsdException w:name="List 3" w:semiHidden="1" w:unhideWhenUsed="1"/>
-    <w:lsdException w:name="List 4" w:semiHidden="1" w:unhideWhenUsed="1"/>
-    <w:lsdException w:name="List 5" w:semiHidden="1" w:unhideWhenUsed="1"/>
-    <w:lsdException w:name="List Bullet 2" w:semiHidden="1" w:unhideWhenUsed="1"/>
-    <w:lsdException w:name="List Bullet 3" w:semiHidden="1" w:unhideWhenUsed="1"/>
-    <w:lsdException w:name="List Bullet 4" w:semiHidden="1" w:unhideWhenUsed="1"/>
-    <w:lsdException w:name="List Bullet 5" w:semiHidden="1" w:unhideWhenUsed="1"/>
-    <w:lsdException w:name="List Number 2" w:semiHidden="1" w:unhideWhenUsed="1"/>
-    <w:lsdException w:name="List Number 3" w:semiHidden="1" w:unhideWhenUsed="1"/>
-    <w:lsdException w:name="List Number 4" w:semiHidden="1" w:unhideWhenUsed="1"/>
-    <w:lsdException w:name="List Number 5" w:semiHidden="1" w:unhideWhenUsed="1"/>
-    <w:lsdException w:name="Title" w:uiPriority="10" w:qFormat="1"/>
-    <w:lsdException w:name="Closing" w:semiHidden="1" w:unhideWhenUsed="1"/>
-    <w:lsdException w:name="Signature" w:semiHidden="1" w:unhideWhenUsed="1"/>
-    <w:lsdException w:name="Default Paragraph Font" w:semiHidden="1" w:uiPriority="1" w:unhideWhenUsed="1"/>
-    <w:lsdException w:name="Body Text" w:semiHidden="1" w:unhideWhenUsed="1"/>
-    <w:lsdException w:name="Body Text Indent" w:semiHidden="1" w:unhideWhenUsed="1"/>
-    <w:lsdException w:name="List Continue" w:semiHidden="1" w:unhideWhenUsed="1"/>
-    <w:lsdException w:name="List Continue 2" w:semiHidden="1" w:unhideWhenUsed="1"/>
-    <w:lsdException w:name="List Continue 3" w:semiHidden="1" w:unhideWhenUsed="1"/>
-    <w:lsdException w:name="List Continue 4" w:semiHidden="1" w:unhideWhenUsed="1"/>
-    <w:lsdException w:name="List Continue 5" w:semiHidden="1" w:unhideWhenUsed="1"/>
-    <w:lsdException w:name="Message Header" w:semiHidden="1" w:unhideWhenUsed="1"/>
-    <w:lsdException w:name="Subtitle" w:uiPriority="11" w:qFormat="1"/>
-    <w:lsdException w:name="Salutation" w:semiHidden="1" w:unhideWhenUsed="1"/>
-    <w:lsdException w:name="Date" w:semiHidden="1" w:unhideWhenUsed="1"/>
-    <w:lsdException w:name="Body Text First Indent" w:semiHidden="1" w:unhideWhenUsed="1"/>
-    <w:lsdException w:name="Body Text First Indent 2" w:semiHidden="1" w:unhideWhenUsed="1"/>
-    <w:lsdException w:name="Note Heading" w:semiHidden="1" w:unhideWhenUsed="1"/>
-    <w:lsdException w:name="Body Text 2" w:semiHidden="1" w:unhideWhenUsed="1"/>
-    <w:lsdException w:name="Body Text 3" w:semiHidden="1" w:unhideWhenUsed="1"/>
-    <w:lsdException w:name="Body Text Indent 2" w:semiHidden="1" w:unhideWhenUsed="1"/>
-    <w:lsdException w:name="Body Text Indent 3" w:semiHidden="1" w:unhideWhenUsed="1"/>
-    <w:lsdException w:name="Block Text" w:semiHidden="1" w:unhideWhenUsed="1"/>
-    <w:lsdException w:name="Hyperlink" w:semiHidden="1" w:unhideWhenUsed="1"/>
-    <w:lsdException w:name="FollowedHyperlink" w:semiHidden="1" w:unhideWhenUsed="1"/>
-    <w:lsdException w:name="Strong" w:uiPriority="22" w:qFormat="1"/>
-    <w:lsdException w:name="Emphasis" w:uiPriority="20" w:qFormat="1"/>
-    <w:lsdException w:name="Document Map" w:semiHidden="1" w:unhideWhenUsed="1"/>
-    <w:lsdException w:name="Plain Text" w:semiHidden="1" w:unhideWhenUsed="1"/>
-    <w:lsdException w:name="E-mail Signature" w:semiHidden="1" w:unhideWhenUsed="1"/>
-    <w:lsdException w:name="HTML Top of Form" w:semiHidden="1" w:unhideWhenUsed="1"/>
-    <w:lsdException w:name="HTML Bottom of Form" w:semiHidden="1" w:unhideWhenUsed="1"/>
-    <w:lsdException w:name="Normal (Web)" w:semiHidden="1" w:unhideWhenUsed="1"/>
-    <w:lsdException w:name="HTML Acronym" w:semiHidden="1" w:unhideWhenUsed="1"/>
-    <w:lsdException w:name="HTML Address" w:semiHidden="1" w:unhideWhenUsed="1"/>
-    <w:lsdException w:name="HTML Cite" w:semiHidden="1" w:unhideWhenUsed="1"/>
-    <w:lsdException w:name="HTML Code" w:semiHidden="1" w:unhideWhenUsed="1"/>
-    <w:lsdException w:name="HTML Definition" w:semiHidden="1" w:unhideWhenUsed="1"/>
-    <w:lsdException w:name="HTML Keyboard" w:semiHidden="1" w:unhideWhenUsed="1"/>
-    <w:lsdException w:name="HTML Preformatted" w:semiHidden="1" w:unhideWhenUsed="1"/>
-    <w:lsdException w:name="HTML Sample" w:semiHidden="1" w:unhideWhenUsed="1"/>
-    <w:lsdException w:name="HTML Typewriter" w:semiHidden="1" w:unhideWhenUsed="1"/>
-    <w:lsdException w:name="HTML Variable" w:semiHidden="1" w:unhideWhenUsed="1"/>
-    <w:lsdException w:name="Normal Table" w:semiHidden="1" w:unhideWhenUsed="1"/>
-    <w:lsdException w:name="annotation subject" w:semiHidden="1" w:unhideWhenUsed="1"/>
-    <w:lsdException w:name="No List" w:semiHidden="1" w:unhideWhenUsed="1"/>
-    <w:lsdException w:name="Outline List 1" w:semiHidden="1" w:unhideWhenUsed="1"/>
-    <w:lsdException w:name="Outline List 2" w:semiHidden="1" w:unhideWhenUsed="1"/>
-    <w:lsdException w:name="Outline List 3" w:semiHidden="1" w:unhideWhenUsed="1"/>
-    <w:lsdException w:name="Table Simple 1" w:semiHidden="1" w:unhideWhenUsed="1"/>
-    <w:lsdException w:name="Table Simple 2" w:semiHidden="1" w:unhideWhenUsed="1"/>
-    <w:lsdException w:name="Table Simple 3" w:semiHidden="1" w:unhideWhenUsed="1"/>
-    <w:lsdException w:name="Table Classic 1" w:semiHidden="1" w:unhideWhenUsed="1"/>
-    <w:lsdException w:name="Table Classic 2" w:semiHidden="1" w:unhideWhenUsed="1"/>
-    <w:lsdException w:name="Table Classic 3" w:semiHidden="1" w:unhideWhenUsed="1"/>
-    <w:lsdException w:name="Table Classic 4" w:semiHidden="1" w:unhideWhenUsed="1"/>
-    <w:lsdException w:name="Table Colorful 1" w:semiHidden="1" w:unhideWhenUsed="1"/>
-    <w:lsdException w:name="Table Colorful 2" w:semiHidden="1" w:unhideWhenUsed="1"/>
-    <w:lsdException w:name="Table Colorful 3" w:semiHidden="1" w:unhideWhenUsed="1"/>
-    <w:lsdException w:name="Table Columns 1" w:semiHidden="1" w:unhideWhenUsed="1"/>
-    <w:lsdException w:name="Table Columns 2" w:semiHidden="1" w:unhideWhenUsed="1"/>
-    <w:lsdException w:name="Table Columns 3" w:semiHidden="1" w:unhideWhenUsed="1"/>
-    <w:lsdException w:name="Table Columns 4" w:semiHidden="1" w:unhideWhenUsed="1"/>
-    <w:lsdException w:name="Table Columns 5" w:semiHidden="1" w:unhideWhenUsed="1"/>
-    <w:lsdException w:name="Table Grid 1" w:semiHidden="1" w:unhideWhenUsed="1"/>
-    <w:lsdException w:name="Table Grid 2" w:semiHidden="1" w:unhideWhenUsed="1"/>
-    <w:lsdException w:name="Table Grid 3" w:semiHidden="1" w:unhideWhenUsed="1"/>
-    <w:lsdException w:name="Table Grid 4" w:semiHidden="1" w:unhideWhenUsed="1"/>
-    <w:lsdException w:name="Table Grid 5" w:semiHidden="1" w:unhideWhenUsed="1"/>
-    <w:lsdException w:name="Table Grid 6" w:semiHidden="1" w:unhideWhenUsed="1"/>
-    <w:lsdException w:name="Table Grid 7" w:semiHidden="1" w:unhideWhenUsed="1"/>
-    <w:lsdException w:name="Table Grid 8" w:semiHidden="1" w:unhideWhenUsed="1"/>
-    <w:lsdException w:name="Table List 1" w:semiHidden="1" w:unhideWhenUsed="1"/>
-    <w:lsdException w:name="Table List 2" w:semiHidden="1" w:unhideWhenUsed="1"/>
-    <w:lsdException w:name="Table List 3" w:semiHidden="1" w:unhideWhenUsed="1"/>
-    <w:lsdException w:name="Table List 4" w:semiHidden="1" w:unhideWhenUsed="1"/>
-    <w:lsdException w:name="Table List 5" w:semiHidden="1" w:unhideWhenUsed="1"/>
-    <w:lsdException w:name="Table List 6" w:semiHidden="1" w:unhideWhenUsed="1"/>
-    <w:lsdException w:name="Table List 7" w:semiHidden="1" w:unhideWhenUsed="1"/>
-    <w:lsdException w:name="Table List 8" w:semiHidden="1" w:unhideWhenUsed="1"/>
-    <w:lsdException w:name="Table 3D effects 1" w:semiHidden="1" w:unhideWhenUsed="1"/>
-    <w:lsdException w:name="Table 3D effects 2" w:semiHidden="1" w:unhideWhenUsed="1"/>
-    <w:lsdException w:name="Table 3D effects 3" w:semiHidden="1" w:unhideWhenUsed="1"/>
-    <w:lsdException w:name="Table Contemporary" w:semiHidden="1" w:unhideWhenUsed="1"/>
-    <w:lsdException w:name="Table Elegant" w:semiHidden="1" w:unhideWhenUsed="1"/>
-    <w:lsdException w:name="Table Professional" w:semiHidden="1" w:unhideWhenUsed="1"/>
-    <w:lsdException w:name="Table Subtle 1" w:semiHidden="1" w:unhideWhenUsed="1"/>
-    <w:lsdException w:name="Table Subtle 2" w:semiHidden="1" w:unhideWhenUsed="1"/>
-    <w:lsdException w:name="Table Web 1" w:semiHidden="1" w:unhideWhenUsed="1"/>
-    <w:lsdException w:name="Table Web 2" w:semiHidden="1" w:unhideWhenUsed="1"/>
-    <w:lsdException w:name="Table Web 3" w:semiHidden="1" w:unhideWhenUsed="1"/>
-    <w:lsdException w:name="Balloon Text" w:semiHidden="1" w:unhideWhenUsed="1"/>
-    <w:lsdException w:name="Table Grid" w:uiPriority="59"/>
-    <w:lsdException w:name="Table Theme" w:semiHidden="1" w:unhideWhenUsed="1"/>
-    <w:lsdException w:name="Placeholder Text" w:semiHidden="1"/>
-    <w:lsdException w:name="No Spacing" w:uiPriority="1" w:qFormat="1"/>
-    <w:lsdException w:name="Light Shading" w:uiPriority="60"/>
-    <w:lsdException w:name="Light List" w:uiPriority="61"/>
-    <w:lsdException w:name="Light Grid" w:uiPriority="62"/>
-    <w:lsdException w:name="Medium Shading 1" w:uiPriority="63"/>
-    <w:lsdException w:name="Medium Shading 2" w:uiPriority="64"/>
-    <w:lsdException w:name="Medium List 1" w:uiPriority="65"/>
-    <w:lsdException w:name="Medium List 2" w:uiPriority="66"/>
-    <w:lsdException w:name="Medium Grid 1" w:uiPriority="67"/>
-    <w:lsdException w:name="Medium Grid 2" w:uiPriority="68"/>
-    <w:lsdException w:name="Medium Grid 3" w:uiPriority="69"/>
-    <w:lsdException w:name="Dark List" w:uiPriority="70"/>
-    <w:lsdException w:name="Colorful Shading" w:uiPriority="71"/>
-    <w:lsdException w:name="Colorful List" w:uiPriority="72"/>
-    <w:lsdException w:name="Colorful Grid" w:uiPriority="73"/>
-    <w:lsdException w:name="Light Shading Accent 1" w:uiPriority="60"/>
-    <w:lsdException w:name="Light List Accent 1" w:uiPriority="61"/>
-    <w:lsdException w:name="Light Grid Accent 1" w:uiPriority="62"/>
-    <w:lsdException w:name="Medium Shading 1 Accent 1" w:uiPriority="63"/>
-    <w:lsdException w:name="Medium Shading 2 Accent 1" w:uiPriority="64"/>
-    <w:lsdException w:name="Medium List 1 Accent 1" w:uiPriority="65"/>
-    <w:lsdException w:name="Revision" w:semiHidden="1"/>
-    <w:lsdException w:name="List Paragraph" w:uiPriority="34" w:qFormat="1"/>
-    <w:lsdException w:name="Quote" w:uiPriority="29" w:qFormat="1"/>
-    <w:lsdException w:name="Intense Quote" w:uiPriority="30" w:qFormat="1"/>
-    <w:lsdException w:name="Medium List 2 Accent 1" w:uiPriority="66"/>
-    <w:lsdException w:name="Medium Grid 1 Accent 1" w:uiPriority="67"/>
-    <w:lsdException w:name="Medium Grid 2 Accent 1" w:uiPriority="68"/>
-    <w:lsdException w:name="Medium Grid 3 Accent 1" w:uiPriority="69"/>
-    <w:lsdException w:name="Dark List Accent 1" w:uiPriority="70"/>
-    <w:lsdException w:name="Colorful Shading Accent 1" w:uiPriority="71"/>
-    <w:lsdException w:name="Colorful List Accent 1" w:uiPriority="72"/>
-    <w:lsdException w:name="Colorful Grid Accent 1" w:uiPriority="73"/>
-    <w:lsdException w:name="Light Shading Accent 2" w:uiPriority="60"/>
-    <w:lsdException w:name="Light List Accent 2" w:uiPriority="61"/>
-    <w:lsdException w:name="Light Grid Accent 2" w:uiPriority="62"/>
-    <w:lsdException w:name="Medium Shading 1 Accent 2" w:uiPriority="63"/>
-    <w:lsdException w:name="Medium Shading 2 Accent 2" w:uiPriority="64"/>
-    <w:lsdException w:name="Medium List 1 Accent 2" w:uiPriority="65"/>
-    <w:lsdException w:name="Medium List 2 Accent 2" w:uiPriority="66"/>
-    <w:lsdException w:name="Medium Grid 1 Accent 2" w:uiPriority="67"/>
-    <w:lsdException w:name="Medium Grid 2 Accent 2" w:uiPriority="68"/>
-    <w:lsdException w:name="Medium Grid 3 Accent 2" w:uiPriority="69"/>
-    <w:lsdException w:name="Dark List Accent 2" w:uiPriority="70"/>
-    <w:lsdException w:name="Colorful Shading Accent 2" w:uiPriority="71"/>
-    <w:lsdException w:name="Colorful List Accent 2" w:uiPriority="72"/>
-    <w:lsdException w:name="Colorful Grid Accent 2" w:uiPriority="73"/>
-    <w:lsdException w:name="Light Shading Accent 3" w:uiPriority="60"/>
-    <w:lsdException w:name="Light List Accent 3" w:uiPriority="61"/>
-    <w:lsdException w:name="Light Grid Accent 3" w:uiPriority="62"/>
-    <w:lsdException w:name="Medium Shading 1 Accent 3" w:uiPriority="63"/>
-    <w:lsdException w:name="Medium Shading 2 Accent 3" w:uiPriority="64"/>
-    <w:lsdException w:name="Medium List 1 Accent 3" w:uiPriority="65"/>
-    <w:lsdException w:name="Medium List 2 Accent 3" w:uiPriority="66"/>
-    <w:lsdException w:name="Medium Grid 1 Accent 3" w:uiPriority="67"/>
-    <w:lsdException w:name="Medium Grid 2 Accent 3" w:uiPriority="68"/>
-    <w:lsdException w:name="Medium Grid 3 Accent 3" w:uiPriority="69"/>
-    <w:lsdException w:name="Dark List Accent 3" w:uiPriority="70"/>
-    <w:lsdException w:name="Colorful Shading Accent 3" w:uiPriority="71"/>
-    <w:lsdException w:name="Colorful List Accent 3" w:uiPriority="72"/>
-    <w:lsdException w:name="Colorful Grid Accent 3" w:uiPriority="73"/>
-    <w:lsdException w:name="Light Shading Accent 4" w:uiPriority="60"/>
-    <w:lsdException w:name="Light List Accent 4" w:uiPriority="61"/>
-    <w:lsdException w:name="Light Grid Accent 4" w:uiPriority="62"/>
-    <w:lsdException w:name="Medium Shading 1 Accent 4" w:uiPriority="63"/>
-    <w:lsdException w:name="Medium Shading 2 Accent 4" w:uiPriority="64"/>
-    <w:lsdException w:name="Medium List 1 Accent 4" w:uiPriority="65"/>
-    <w:lsdException w:name="Medium List 2 Accent 4" w:uiPriority="66"/>
-    <w:lsdException w:name="Medium Grid 1 Accent 4" w:uiPriority="67"/>
-    <w:lsdException w:name="Medium Grid 2 Accent 4" w:uiPriority="68"/>
-    <w:lsdException w:name="Medium Grid 3 Accent 4" w:uiPriority="69"/>
-    <w:lsdException w:name="Dark List Accent 4" w:uiPriority="70"/>
-    <w:lsdException w:name="Colorful Shading Accent 4" w:uiPriority="71"/>
-    <w:lsdException w:name="Colorful List Accent 4" w:uiPriority="72"/>
-    <w:lsdException w:name="Colorful Grid Accent 4" w:uiPriority="73"/>
-    <w:lsdException w:name="Light Shading Accent 5" w:uiPriority="60"/>
-    <w:lsdException w:name="Light List Accent 5" w:uiPriority="61"/>
-    <w:lsdException w:name="Light Grid Accent 5" w:uiPriority="62"/>
-    <w:lsdException w:name="Medium Shading 1 Accent 5" w:uiPriority="63"/>
-    <w:lsdException w:name="Medium Shading 2 Accent 5" w:uiPriority="64"/>
-    <w:lsdException w:name="Medium List 1 Accent 5" w:uiPriority="65"/>
-    <w:lsdException w:name="Medium List 2 Accent 5" w:uiPriority="66"/>
-    <w:lsdException w:name="Medium Grid 1 Accent 5" w:uiPriority="67"/>
-    <w:lsdException w:name="Medium Grid 2 Accent 5" w:uiPriority="68"/>
-    <w:lsdException w:name="Medium Grid 3 Accent 5" w:uiPriority="69"/>
-    <w:lsdException w:name="Dark List Accent 5" w:uiPriority="70"/>
-    <w:lsdException w:name="Colorful Shading Accent 5" w:uiPriority="71"/>
-    <w:lsdException w:name="Colorful List Accent 5" w:uiPriority="72"/>
-    <w:lsdException w:name="Colorful Grid Accent 5" w:uiPriority="73"/>
-    <w:lsdException w:name="Light Shading Accent 6" w:uiPriority="60"/>
-    <w:lsdException w:name="Light List Accent 6" w:uiPriority="61"/>
-    <w:lsdException w:name="Light Grid Accent 6" w:uiPriority="62"/>
-    <w:lsdException w:name="Medium Shading 1 Accent 6" w:uiPriority="63"/>
-    <w:lsdException w:name="Medium Shading 2 Accent 6" w:uiPriority="64"/>
-    <w:lsdException w:name="Medium List 1 Accent 6" w:uiPriority="65"/>
-    <w:lsdException w:name="Medium List 2 Accent 6" w:uiPriority="66"/>
-    <w:lsdException w:name="Medium Grid 1 Accent 6" w:uiPriority="67"/>
-    <w:lsdException w:name="Medium Grid 2 Accent 6" w:uiPriority="68"/>
-    <w:lsdException w:name="Medium Grid 3 Accent 6" w:uiPriority="69"/>
-    <w:lsdException w:name="Dark List Accent 6" w:uiPriority="70"/>
-    <w:lsdException w:name="Colorful Shading Accent 6" w:uiPriority="71"/>
-    <w:lsdException w:name="Colorful List Accent 6" w:uiPriority="72"/>
-    <w:lsdException w:name="Colorful Grid Accent 6" w:uiPriority="73"/>
-    <w:lsdException w:name="Subtle Emphasis" w:uiPriority="19" w:qFormat="1"/>
-    <w:lsdException w:name="Intense Emphasis" w:uiPriority="21" w:qFormat="1"/>
-    <w:lsdException w:name="Subtle Reference" w:uiPriority="31" w:qFormat="1"/>
-    <w:lsdException w:name="Intense Reference" w:uiPriority="32" w:qFormat="1"/>
-    <w:lsdException w:name="Book Title" w:uiPriority="33" w:qFormat="1"/>
-    <w:lsdException w:name="Bibliography" w:semiHidden="1" w:uiPriority="37" w:unhideWhenUsed="1"/>
-    <w:lsdException w:name="TOC Heading" w:semiHidden="1" w:uiPriority="39" w:unhideWhenUsed="1" w:qFormat="1"/>
-    <w:lsdException w:name="Plain Table 1" w:uiPriority="41"/>
-    <w:lsdException w:name="Plain Table 2" w:uiPriority="42"/>
-    <w:lsdException w:name="Plain Table 3" w:uiPriority="43"/>
-    <w:lsdException w:name="Plain Table 4" w:uiPriority="44"/>
-    <w:lsdException w:name="Plain Table 5" w:uiPriority="45"/>
-    <w:lsdException w:name="Grid Table Light" w:uiPriority="40"/>
-    <w:lsdException w:name="Grid Table 1 Light" w:uiPriority="46"/>
-    <w:lsdException w:name="Grid Table 2" w:uiPriority="47"/>
-    <w:lsdException w:name="Grid Table 3" w:uiPriority="48"/>
-    <w:lsdException w:name="Grid Table 4" w:uiPriority="49"/>
-    <w:lsdException w:name="Grid Table 5 Dark" w:uiPriority="50"/>
-    <w:lsdException w:name="Grid Table 6 Colorful" w:uiPriority="51"/>
-    <w:lsdException w:name="Grid Table 7 Colorful" w:uiPriority="52"/>
-    <w:lsdException w:name="Grid Table 1 Light Accent 1" w:uiPriority="46"/>
-    <w:lsdException w:name="Grid Table 2 Accent 1" w:uiPriority="47"/>
-    <w:lsdException w:name="Grid Table 3 Accent 1" w:uiPriority="48"/>
-    <w:lsdException w:name="Grid Table 4 Accent 1" w:uiPriority="49"/>
-    <w:lsdException w:name="Grid Table 5 Dark Accent 1" w:uiPriority="50"/>
-    <w:lsdException w:name="Grid Table 6 Colorful Accent 1" w:uiPriority="51"/>
-    <w:lsdException w:name="Grid Table 7 Colorful Accent 1" w:uiPriority="52"/>
-    <w:lsdException w:name="Grid Table 1 Light Accent 2" w:uiPriority="46"/>
-    <w:lsdException w:name="Grid Table 2 Accent 2" w:uiPriority="47"/>
-    <w:lsdException w:name="Grid Table 3 Accent 2" w:uiPriority="48"/>
-    <w:lsdException w:name="Grid Table 4 Accent 2" w:uiPriority="49"/>
-    <w:lsdException w:name="Grid Table 5 Dark Accent 2" w:uiPriority="50"/>
-    <w:lsdException w:name="Grid Table 6 Colorful Accent 2" w:uiPriority="51"/>
-    <w:lsdException w:name="Grid Table 7 Colorful Accent 2" w:uiPriority="52"/>
-    <w:lsdException w:name="Grid Table 1 Light Accent 3" w:uiPriority="46"/>
-    <w:lsdException w:name="Grid Table 2 Accent 3" w:uiPriority="47"/>
-    <w:lsdException w:name="Grid Table 3 Accent 3" w:uiPriority="48"/>
-    <w:lsdException w:name="Grid Table 4 Accent 3" w:uiPriority="49"/>
-    <w:lsdException w:name="Grid Table 5 Dark Accent 3" w:uiPriority="50"/>
-    <w:lsdException w:name="Grid Table 6 Colorful Accent 3" w:uiPriority="51"/>
-    <w:lsdException w:name="Grid Table 7 Colorful Accent 3" w:uiPriority="52"/>
-    <w:lsdException w:name="Grid Table 1 Light Accent 4" w:uiPriority="46"/>
-    <w:lsdException w:name="Grid Table 2 Accent 4" w:uiPriority="47"/>
-    <w:lsdException w:name="Grid Table 3 Accent 4" w:uiPriority="48"/>
-    <w:lsdException w:name="Grid Table 4 Accent 4" w:uiPriority="49"/>
-    <w:lsdException w:name="Grid Table 5 Dark Accent 4" w:uiPriority="50"/>
-    <w:lsdException w:name="Grid Table 6 Colorful Accent 4" w:uiPriority="51"/>
-    <w:lsdException w:name="Grid Table 7 Colorful Accent 4" w:uiPriority="52"/>
-    <w:lsdException w:name="Grid Table 1 Light Accent 5" w:uiPriority="46"/>
-    <w:lsdException w:name="Grid Table 2 Accent 5" w:uiPriority="47"/>
-    <w:lsdException w:name="Grid Table 3 Accent 5" w:uiPriority="48"/>
-    <w:lsdException w:name="Grid Table 4 Accent 5" w:uiPriority="49"/>
-    <w:lsdException w:name="Grid Table 5 Dark Accent 5" w:uiPriority="50"/>
-    <w:lsdException w:name="Grid Table 6 Colorful Accent 5" w:uiPriority="51"/>
-    <w:lsdException w:name="Grid Table 7 Colorful Accent 5" w:uiPriority="52"/>
-    <w:lsdException w:name="Grid Table 1 Light Accent 6" w:uiPriority="46"/>
-    <w:lsdException w:name="Grid Table 2 Accent 6" w:uiPriority="47"/>
-    <w:lsdException w:name="Grid Table 3 Accent 6" w:uiPriority="48"/>
-    <w:lsdException w:name="Grid Table 4 Accent 6" w:uiPriority="49"/>
-    <w:lsdException w:name="Grid Table 5 Dark Accent 6" w:uiPriority="50"/>
-    <w:lsdException w:name="Grid Table 6 Colorful Accent 6" w:uiPriority="51"/>
-    <w:lsdException w:name="Grid Table 7 Colorful Accent 6" w:uiPriority="52"/>
-    <w:lsdException w:name="List Table 1 Light" w:uiPriority="46"/>
-    <w:lsdException w:name="List Table 2" w:uiPriority="47"/>
-    <w:lsdException w:name="List Table 3" w:uiPriority="48"/>
-    <w:lsdException w:name="List Table 4" w:uiPriority="49"/>
-    <w:lsdException w:name="List Table 5 Dark" w:uiPriority="50"/>
-    <w:lsdException w:name="List Table 6 Colorful" w:uiPriority="51"/>
-    <w:lsdException w:name="List Table 7 Colorful" w:uiPriority="52"/>
-    <w:lsdException w:name="List Table 1 Light Accent 1" w:uiPriority="46"/>
-    <w:lsdException w:name="List Table 2 Accent 1" w:uiPriority="47"/>
-    <w:lsdException w:name="List Table 3 Accent 1" w:uiPriority="48"/>
-    <w:lsdException w:name="List Table 4 Accent 1" w:uiPriority="49"/>
-    <w:lsdException w:name="List Table 5 Dark Accent 1" w:uiPriority="50"/>
-    <w:lsdException w:name="List Table 6 Colorful Accent 1" w:uiPriority="51"/>
-    <w:lsdException w:name="List Table 7 Colorful Accent 1" w:uiPriority="52"/>
-    <w:lsdException w:name="List Table 1 Light Accent 2" w:uiPriority="46"/>
-    <w:lsdException w:name="List Table 2 Accent 2" w:uiPriority="47"/>
-    <w:lsdException w:name="List Table 3 Accent 2" w:uiPriority="48"/>
-    <w:lsdException w:name="List Table 4 Accent 2" w:uiPriority="49"/>
-    <w:lsdException w:name="List Table 5 Dark Accent 2" w:uiPriority="50"/>
-    <w:lsdException w:name="List Table 6 Colorful Accent 2" w:uiPriority="51"/>
-    <w:lsdException w:name="List Table 7 Colorful Accent 2" w:uiPriority="52"/>
-    <w:lsdException w:name="List Table 1 Light Accent 3" w:uiPriority="46"/>
-    <w:lsdException w:name="List Table 2 Accent 3" w:uiPriority="47"/>
-    <w:lsdException w:name="List Table 3 Accent 3" w:uiPriority="48"/>
-    <w:lsdException w:name="List Table 4 Accent 3" w:uiPriority="49"/>
-    <w:lsdException w:name="List Table 5 Dark Accent 3" w:uiPriority="50"/>
-    <w:lsdException w:name="List Table 6 Colorful Accent 3" w:uiPriority="51"/>
-    <w:lsdException w:name="List Table 7 Colorful Accent 3" w:uiPriority="52"/>
-    <w:lsdException w:name="List Table 1 Light Accent 4" w:uiPriority="46"/>
-    <w:lsdException w:name="List Table 2 Accent 4" w:uiPriority="47"/>
-    <w:lsdException w:name="List Table 3 Accent 4" w:uiPriority="48"/>
-    <w:lsdException w:name="List Table 4 Accent 4" w:uiPriority="49"/>
-    <w:lsdException w:name="List Table 5 Dark Accent 4" w:uiPriority="50"/>
-    <w:lsdException w:name="List Table 6 Colorful Accent 4" w:uiPriority="51"/>
-    <w:lsdException w:name="List Table 7 Colorful Accent 4" w:uiPriority="52"/>
-    <w:lsdException w:name="List Table 1 Light Accent 5" w:uiPriority="46"/>
-    <w:lsdException w:name="List Table 2 Accent 5" w:uiPriority="47"/>
-    <w:lsdException w:name="List Table 3 Accent 5" w:uiPriority="48"/>
-    <w:lsdException w:name="List Table 4 Accent 5" w:uiPriority="49"/>
-    <w:lsdException w:name="List Table 5 Dark Accent 5" w:uiPriority="50"/>
-    <w:lsdException w:name="List Table 6 Colorful Accent 5" w:uiPriority="51"/>
-    <w:lsdException w:name="List Table 7 Colorful Accent 5" w:uiPriority="52"/>
-    <w:lsdException w:name="List Table 1 Light Accent 6" w:uiPriority="46"/>
-    <w:lsdException w:name="List Table 2 Accent 6" w:uiPriority="47"/>
-    <w:lsdException w:name="List Table 3 Accent 6" w:uiPriority="48"/>
-    <w:lsdException w:name="List Table 4 Accent 6" w:uiPriority="49"/>
-    <w:lsdException w:name="List Table 5 Dark Accent 6" w:uiPriority="50"/>
-    <w:lsdException w:name="List Table 6 Colorful Accent 6" w:uiPriority="51"/>
-    <w:lsdException w:name="List Table 7 Colorful Accent 6" w:uiPriority="52"/>
-  </w:latentStyles>
-  <w:style w:type="paragraph" w:default="1" w:styleId="Normal">
-    <w:name w:val="Normal"/>
-    <w:qFormat/>
-  </w:style>
-  <w:style w:type="character" w:default="1" w:styleId="Fuentedeprrafopredeter">
-    <w:name w:val="Default Paragraph Font"/>
-    <w:uiPriority w:val="1"/>
-    <w:semiHidden/>
-    <w:unhideWhenUsed/>
-  </w:style>
-  <w:style w:type="table" w:default="1" w:styleId="Tablanormal">
-    <w:name w:val="Normal Table"/>
-    <w:uiPriority w:val="99"/>
-    <w:semiHidden/>
-    <w:unhideWhenUsed/>
-    <w:tblPr>
-      <w:tblInd w:w="0" w:type="dxa"/>
-      <w:tblCellMar>
-        <w:top w:w="0" w:type="dxa"/>
-        <w:left w:w="108" w:type="dxa"/>
-        <w:bottom w:w="0" w:type="dxa"/>
-        <w:right w:w="108" w:type="dxa"/>
-      </w:tblCellMar>
-    </w:tblPr>
-  </w:style>
-  <w:style w:type="numbering" w:default="1" w:styleId="Sinlista">
-    <w:name w:val="No List"/>
-    <w:uiPriority w:val="99"/>
-    <w:semiHidden/>
-    <w:unhideWhenUsed/>
-  </w:style>
-  <w:style w:type="paragraph" w:customStyle="1" w:styleId="6F76B5D7F3CE4D3A82752C0D4E021D1E">
-    <w:name w:val="6F76B5D7F3CE4D3A82752C0D4E021D1E"/>
-    <w:rsid w:val="001C2D04"/>
-  </w:style>
-  <w:style w:type="paragraph" w:customStyle="1" w:styleId="156E5E89925747108818BDE735299BDE">
-    <w:name w:val="156E5E89925747108818BDE735299BDE"/>
-    <w:rsid w:val="00254664"/>
-    <w:pPr>
-      <w:spacing w:after="160" w:line="259" w:lineRule="auto"/>
-    </w:pPr>
-  </w:style>
-  <w:style w:type="paragraph" w:customStyle="1" w:styleId="798982E2D99245F88017818696777BB7">
-    <w:name w:val="798982E2D99245F88017818696777BB7"/>
-    <w:rsid w:val="00254664"/>
-    <w:pPr>
-      <w:spacing w:after="160" w:line="259" w:lineRule="auto"/>
-    </w:pPr>
-  </w:style>
-  <w:style w:type="paragraph" w:customStyle="1" w:styleId="323F63DB7B6641378A0670844636FF3B">
-    <w:name w:val="323F63DB7B6641378A0670844636FF3B"/>
-    <w:rsid w:val="00254664"/>
-    <w:pPr>
-      <w:spacing w:after="160" w:line="259" w:lineRule="auto"/>
-    </w:pPr>
-  </w:style>
-</w:styles>
-</file>
-
-<file path=word/glossary/webSettings.xml><?xml version="1.0" encoding="utf-8"?>
-<w:webSettings xmlns:mc="http://schemas.openxmlformats.org/markup-compatibility/2006" xmlns:r="http://schemas.openxmlformats.org/officeDocument/2006/relationships" xmlns:w="http://schemas.openxmlformats.org/wordprocessingml/2006/main" xmlns:w14="http://schemas.microsoft.com/office/word/2010/wordml" xmlns:w15="http://schemas.microsoft.com/office/word/2012/wordml" mc:Ignorable="w14 w15">
-  <w:optimizeForBrowser/>
-  <w:allowPNG/>
-</w:webSettings>
 </file>
 
 <file path=word/theme/theme1.xml><?xml version="1.0" encoding="utf-8"?>
@@ -7316,7 +6720,7 @@
 </file>
 
 <file path=customXml/itemProps2.xml><?xml version="1.0" encoding="utf-8"?>
-<ds:datastoreItem xmlns:ds="http://schemas.openxmlformats.org/officeDocument/2006/customXml" ds:itemID="{8E3762FB-5DE3-4F52-ACAE-DD20130F01E1}">
+<ds:datastoreItem xmlns:ds="http://schemas.openxmlformats.org/officeDocument/2006/customXml" ds:itemID="{8F629A36-6EB8-4B26-8978-BD059E656505}">
   <ds:schemaRefs>
     <ds:schemaRef ds:uri="http://schemas.openxmlformats.org/officeDocument/2006/bibliography"/>
   </ds:schemaRefs>

</xml_diff>

<commit_message>
Actualizada la documentación. Subido el .zip final de la entrega
</commit_message>
<xml_diff>
--- a/Practica2/documentacion/practica2.docx
+++ b/Practica2/documentacion/practica2.docx
@@ -1428,9 +1428,6 @@
         <w:p>
           <w:pPr>
             <w:pStyle w:val="TDC1"/>
-            <w:tabs>
-              <w:tab w:val="right" w:leader="dot" w:pos="9628"/>
-            </w:tabs>
             <w:rPr>
               <w:rFonts w:asciiTheme="minorHAnsi" w:eastAsiaTheme="minorEastAsia" w:hAnsiTheme="minorHAnsi" w:cstheme="minorBidi"/>
               <w:noProof/>
@@ -1954,9 +1951,6 @@
         <w:p>
           <w:pPr>
             <w:pStyle w:val="TDC1"/>
-            <w:tabs>
-              <w:tab w:val="right" w:leader="dot" w:pos="9628"/>
-            </w:tabs>
             <w:rPr>
               <w:rFonts w:asciiTheme="minorHAnsi" w:eastAsiaTheme="minorEastAsia" w:hAnsiTheme="minorHAnsi" w:cstheme="minorBidi"/>
               <w:noProof/>
@@ -2027,75 +2021,29 @@
         <w:p>
           <w:pPr>
             <w:pStyle w:val="TDC1"/>
-            <w:tabs>
-              <w:tab w:val="right" w:leader="dot" w:pos="9628"/>
-            </w:tabs>
             <w:rPr>
-              <w:rFonts w:asciiTheme="minorHAnsi" w:eastAsiaTheme="minorEastAsia" w:hAnsiTheme="minorHAnsi" w:cstheme="minorBidi"/>
-              <w:noProof/>
-              <w:kern w:val="0"/>
-              <w:sz w:val="22"/>
-              <w:szCs w:val="22"/>
-              <w:lang w:eastAsia="es-ES" w:bidi="ar-SA"/>
+              <w:rStyle w:val="Hipervnculo"/>
+              <w:color w:val="auto"/>
+              <w:u w:val="none"/>
             </w:rPr>
           </w:pPr>
-          <w:hyperlink w:anchor="_Toc406165910" w:history="1">
-            <w:r>
-              <w:rPr>
-                <w:rStyle w:val="Hipervnculo"/>
-                <w:noProof/>
-              </w:rPr>
-              <w:t>CommonKADS</w:t>
-            </w:r>
-            <w:r>
-              <w:rPr>
-                <w:noProof/>
-                <w:webHidden/>
-              </w:rPr>
-              <w:tab/>
-            </w:r>
-            <w:r>
-              <w:rPr>
-                <w:noProof/>
-                <w:webHidden/>
-              </w:rPr>
-              <w:fldChar w:fldCharType="begin"/>
-            </w:r>
-            <w:r>
-              <w:rPr>
-                <w:noProof/>
-                <w:webHidden/>
-              </w:rPr>
-              <w:instrText xml:space="preserve"> PAGEREF _Toc406165910 \h </w:instrText>
-            </w:r>
-            <w:r>
-              <w:rPr>
-                <w:noProof/>
-                <w:webHidden/>
-              </w:rPr>
-            </w:r>
-            <w:r>
-              <w:rPr>
-                <w:noProof/>
-                <w:webHidden/>
-              </w:rPr>
-              <w:fldChar w:fldCharType="separate"/>
-            </w:r>
-            <w:r>
-              <w:rPr>
-                <w:noProof/>
-                <w:webHidden/>
-              </w:rPr>
-              <w:t>7</w:t>
-            </w:r>
-            <w:r>
-              <w:rPr>
-                <w:noProof/>
-                <w:webHidden/>
-              </w:rPr>
-              <w:fldChar w:fldCharType="end"/>
-            </w:r>
-          </w:hyperlink>
+          <w:r>
+            <w:rPr>
+              <w:rStyle w:val="Hipervnculo"/>
+              <w:color w:val="auto"/>
+              <w:u w:val="none"/>
+            </w:rPr>
+            <w:t>CommonKADS</w:t>
+          </w:r>
+          <w:r>
+            <w:rPr>
+              <w:rStyle w:val="Hipervnculo"/>
+              <w:color w:val="auto"/>
+              <w:u w:val="none"/>
+            </w:rPr>
+            <w:tab/>
+            <w:t>7</w:t>
+          </w:r>
         </w:p>
         <w:p>
           <w:r>
@@ -2112,6 +2060,8 @@
       <w:r>
         <w:br w:type="page"/>
       </w:r>
+      <w:bookmarkStart w:id="0" w:name="_GoBack"/>
+      <w:bookmarkEnd w:id="0"/>
     </w:p>
     <w:p>
       <w:pPr>
@@ -2135,7 +2085,7 @@
           <w:sz w:val="40"/>
         </w:rPr>
       </w:pPr>
-      <w:bookmarkStart w:id="0" w:name="_Toc406165902"/>
+      <w:bookmarkStart w:id="1" w:name="_Toc406165902"/>
       <w:r>
         <w:rPr>
           <w:sz w:val="40"/>
@@ -2148,7 +2098,7 @@
         </w:rPr>
         <w:t>DE LA PRÁCTICA</w:t>
       </w:r>
-      <w:bookmarkEnd w:id="0"/>
+      <w:bookmarkEnd w:id="1"/>
     </w:p>
     <w:p>
       <w:pPr>
@@ -2280,7 +2230,7 @@
           <w:sz w:val="28"/>
         </w:rPr>
       </w:pPr>
-      <w:bookmarkStart w:id="1" w:name="_Toc406165903"/>
+      <w:bookmarkStart w:id="2" w:name="_Toc406165903"/>
       <w:r>
         <w:rPr>
           <w:b/>
@@ -2288,7 +2238,7 @@
         </w:rPr>
         <w:t>Estructura de Clases</w:t>
       </w:r>
-      <w:bookmarkEnd w:id="1"/>
+      <w:bookmarkEnd w:id="2"/>
     </w:p>
     <w:p/>
     <w:p>
@@ -2515,7 +2465,7 @@
           <w:sz w:val="28"/>
         </w:rPr>
       </w:pPr>
-      <w:bookmarkStart w:id="2" w:name="_Toc406165904"/>
+      <w:bookmarkStart w:id="3" w:name="_Toc406165904"/>
       <w:r>
         <w:rPr>
           <w:b/>
@@ -2524,7 +2474,7 @@
         <w:lastRenderedPageBreak/>
         <w:t>Descripción de la parte obligatoria</w:t>
       </w:r>
-      <w:bookmarkEnd w:id="2"/>
+      <w:bookmarkEnd w:id="3"/>
     </w:p>
     <w:p/>
     <w:p>
@@ -2676,7 +2626,7 @@
           <w:sz w:val="28"/>
         </w:rPr>
       </w:pPr>
-      <w:bookmarkStart w:id="3" w:name="_Toc406165905"/>
+      <w:bookmarkStart w:id="4" w:name="_Toc406165905"/>
       <w:r>
         <w:rPr>
           <w:b/>
@@ -2684,7 +2634,7 @@
         </w:rPr>
         <w:t>Implementación de la recursión completa</w:t>
       </w:r>
-      <w:bookmarkEnd w:id="3"/>
+      <w:bookmarkEnd w:id="4"/>
     </w:p>
     <w:p/>
     <w:p>
@@ -2830,7 +2780,7 @@
           <w:sz w:val="28"/>
         </w:rPr>
       </w:pPr>
-      <w:bookmarkStart w:id="4" w:name="_Toc406165906"/>
+      <w:bookmarkStart w:id="5" w:name="_Toc406165906"/>
       <w:r>
         <w:rPr>
           <w:b/>
@@ -2839,7 +2789,7 @@
         <w:lastRenderedPageBreak/>
         <w:t>Impresión del árbol de decisión final</w:t>
       </w:r>
-      <w:bookmarkEnd w:id="4"/>
+      <w:bookmarkEnd w:id="5"/>
     </w:p>
     <w:p/>
     <w:p>
@@ -3004,7 +2954,7 @@
           <w:sz w:val="28"/>
         </w:rPr>
       </w:pPr>
-      <w:bookmarkStart w:id="5" w:name="_Toc406165907"/>
+      <w:bookmarkStart w:id="6" w:name="_Toc406165907"/>
       <w:r>
         <w:rPr>
           <w:b/>
@@ -3012,7 +2962,7 @@
         </w:rPr>
         <w:t>Tabla de reglas</w:t>
       </w:r>
-      <w:bookmarkEnd w:id="5"/>
+      <w:bookmarkEnd w:id="6"/>
     </w:p>
     <w:p/>
     <w:p>
@@ -3158,7 +3108,7 @@
           <w:sz w:val="28"/>
         </w:rPr>
       </w:pPr>
-      <w:bookmarkStart w:id="6" w:name="_Toc406165908"/>
+      <w:bookmarkStart w:id="7" w:name="_Toc406165908"/>
       <w:r>
         <w:rPr>
           <w:b/>
@@ -3167,7 +3117,7 @@
         <w:lastRenderedPageBreak/>
         <w:t>Clasificación de ejemplos de Test</w:t>
       </w:r>
-      <w:bookmarkEnd w:id="6"/>
+      <w:bookmarkEnd w:id="7"/>
     </w:p>
     <w:p/>
     <w:p>
@@ -3432,7 +3382,7 @@
           <w:sz w:val="40"/>
         </w:rPr>
       </w:pPr>
-      <w:bookmarkStart w:id="7" w:name="_Toc406165909"/>
+      <w:bookmarkStart w:id="8" w:name="_Toc406165909"/>
       <w:r>
         <w:rPr>
           <w:sz w:val="40"/>
@@ -3440,7 +3390,7 @@
         <w:lastRenderedPageBreak/>
         <w:t>MANUAL</w:t>
       </w:r>
-      <w:bookmarkEnd w:id="7"/>
+      <w:bookmarkEnd w:id="8"/>
     </w:p>
     <w:p>
       <w:pPr>
@@ -3650,19 +3600,7 @@
           <w:szCs w:val="20"/>
           <w:lang w:bidi="ar-SA"/>
         </w:rPr>
-        <w:t xml:space="preserve"> AtributosJuego.txt Juego.tx</w:t>
-      </w:r>
-      <w:bookmarkStart w:id="8" w:name="_GoBack"/>
-      <w:bookmarkEnd w:id="8"/>
-      <w:r>
-        <w:rPr>
-          <w:rFonts w:ascii="Consolas" w:hAnsi="Consolas" w:cs="Consolas"/>
-          <w:kern w:val="0"/>
-          <w:sz w:val="20"/>
-          <w:szCs w:val="20"/>
-          <w:lang w:bidi="ar-SA"/>
-        </w:rPr>
-        <w:t>t Test1Juego.txt Test2Juego.txt Test3Juego.txt</w:t>
+        <w:t xml:space="preserve"> AtributosJuego.txt Juego.txt Test1Juego.txt Test2Juego.txt Test3Juego.txt</w:t>
       </w:r>
       <w:r>
         <w:rPr>
@@ -5524,37 +5462,8 @@
         <w:t>La imagen nos muestra la salida por consola de ejecutar la aplicación</w:t>
       </w:r>
     </w:p>
-    <w:p>
-      <w:pPr>
-        <w:pStyle w:val="Ttulo1"/>
-        <w:rPr>
-          <w:sz w:val="40"/>
-        </w:rPr>
-      </w:pPr>
-      <w:bookmarkStart w:id="9" w:name="_Toc406165910"/>
-      <w:r>
-        <w:rPr>
-          <w:sz w:val="40"/>
-        </w:rPr>
-        <w:lastRenderedPageBreak/>
-        <w:t>CommonKADS</w:t>
-      </w:r>
-      <w:bookmarkEnd w:id="9"/>
-    </w:p>
-    <w:p>
-      <w:pPr>
-        <w:pStyle w:val="Standard"/>
-      </w:pPr>
-    </w:p>
-    <w:p>
-      <w:pPr>
-        <w:pStyle w:val="Standard"/>
-      </w:pPr>
-      <w:r>
-        <w:t>Aquí hay que poner lo que sea de CommonKADS</w:t>
-      </w:r>
-    </w:p>
     <w:sectPr>
+      <w:footerReference w:type="default" r:id="rId11"/>
       <w:pgSz w:w="11906" w:h="16838"/>
       <w:pgMar w:top="1134" w:right="1134" w:bottom="1134" w:left="1134" w:header="720" w:footer="720" w:gutter="0"/>
       <w:pgNumType w:start="0"/>
@@ -5583,6 +5492,55 @@
     </w:p>
   </w:endnote>
 </w:endnotes>
+</file>
+
+<file path=word/footer1.xml><?xml version="1.0" encoding="utf-8"?>
+<w:ftr xmlns:wpc="http://schemas.microsoft.com/office/word/2010/wordprocessingCanvas" xmlns:mc="http://schemas.openxmlformats.org/markup-compatibility/2006" xmlns:o="urn:schemas-microsoft-com:office:office" xmlns:r="http://schemas.openxmlformats.org/officeDocument/2006/relationships" xmlns:m="http://schemas.openxmlformats.org/officeDocument/2006/math" xmlns:v="urn:schemas-microsoft-com:vml" xmlns:wp14="http://schemas.microsoft.com/office/word/2010/wordprocessingDrawing" xmlns:wp="http://schemas.openxmlformats.org/drawingml/2006/wordprocessingDrawing" xmlns:w10="urn:schemas-microsoft-com:office:word" xmlns:w="http://schemas.openxmlformats.org/wordprocessingml/2006/main" xmlns:w14="http://schemas.microsoft.com/office/word/2010/wordml" xmlns:w15="http://schemas.microsoft.com/office/word/2012/wordml" xmlns:wpg="http://schemas.microsoft.com/office/word/2010/wordprocessingGroup" xmlns:wpi="http://schemas.microsoft.com/office/word/2010/wordprocessingInk" xmlns:wne="http://schemas.microsoft.com/office/word/2006/wordml" xmlns:wps="http://schemas.microsoft.com/office/word/2010/wordprocessingShape" mc:Ignorable="w14 w15 wp14">
+  <w:p>
+    <w:pPr>
+      <w:pStyle w:val="Piedepgina"/>
+      <w:jc w:val="right"/>
+    </w:pPr>
+    <w:r>
+      <w:t xml:space="preserve">Página </w:t>
+    </w:r>
+    <w:sdt>
+      <w:sdtPr>
+        <w:id w:val="659584962"/>
+        <w:docPartObj>
+          <w:docPartGallery w:val="Page Numbers (Bottom of Page)"/>
+          <w:docPartUnique/>
+        </w:docPartObj>
+      </w:sdtPr>
+      <w:sdtEndPr/>
+      <w:sdtContent>
+        <w:r>
+          <w:fldChar w:fldCharType="begin"/>
+        </w:r>
+        <w:r>
+          <w:instrText>PAGE   \* MERGEFORMAT</w:instrText>
+        </w:r>
+        <w:r>
+          <w:fldChar w:fldCharType="separate"/>
+        </w:r>
+        <w:r>
+          <w:rPr>
+            <w:noProof/>
+          </w:rPr>
+          <w:t>1</w:t>
+        </w:r>
+        <w:r>
+          <w:fldChar w:fldCharType="end"/>
+        </w:r>
+      </w:sdtContent>
+    </w:sdt>
+  </w:p>
+  <w:p>
+    <w:pPr>
+      <w:pStyle w:val="Piedepgina"/>
+    </w:pPr>
+  </w:p>
+</w:ftr>
 </file>
 
 <file path=word/footnotes.xml><?xml version="1.0" encoding="utf-8"?>
@@ -6173,7 +6131,6 @@
   <w:style w:type="character" w:default="1" w:styleId="Fuentedeprrafopredeter">
     <w:name w:val="Default Paragraph Font"/>
     <w:uiPriority w:val="1"/>
-    <w:semiHidden/>
     <w:unhideWhenUsed/>
   </w:style>
   <w:style w:type="table" w:default="1" w:styleId="Tablanormal">
@@ -6347,8 +6304,11 @@
     <w:autoRedefine/>
     <w:uiPriority w:val="39"/>
     <w:unhideWhenUsed/>
-    <w:rsid w:val="00F63016"/>
+    <w:rsid w:val="00096840"/>
     <w:pPr>
+      <w:tabs>
+        <w:tab w:val="right" w:leader="dot" w:pos="9628"/>
+      </w:tabs>
       <w:spacing w:after="100"/>
     </w:pPr>
     <w:rPr>
@@ -6406,6 +6366,64 @@
       <w:sz w:val="22"/>
       <w:szCs w:val="22"/>
       <w:lang w:eastAsia="es-ES" w:bidi="ar-SA"/>
+    </w:rPr>
+  </w:style>
+  <w:style w:type="paragraph" w:styleId="Encabezado">
+    <w:name w:val="header"/>
+    <w:basedOn w:val="Normal"/>
+    <w:link w:val="EncabezadoCar"/>
+    <w:uiPriority w:val="99"/>
+    <w:unhideWhenUsed/>
+    <w:rsid w:val="00CE7CCD"/>
+    <w:pPr>
+      <w:tabs>
+        <w:tab w:val="center" w:pos="4252"/>
+        <w:tab w:val="right" w:pos="8504"/>
+      </w:tabs>
+    </w:pPr>
+    <w:rPr>
+      <w:rFonts w:cs="Mangal"/>
+      <w:szCs w:val="21"/>
+    </w:rPr>
+  </w:style>
+  <w:style w:type="character" w:customStyle="1" w:styleId="EncabezadoCar">
+    <w:name w:val="Encabezado Car"/>
+    <w:basedOn w:val="Fuentedeprrafopredeter"/>
+    <w:link w:val="Encabezado"/>
+    <w:uiPriority w:val="99"/>
+    <w:rsid w:val="00CE7CCD"/>
+    <w:rPr>
+      <w:rFonts w:cs="Mangal"/>
+      <w:szCs w:val="21"/>
+    </w:rPr>
+  </w:style>
+  <w:style w:type="paragraph" w:styleId="Piedepgina">
+    <w:name w:val="footer"/>
+    <w:basedOn w:val="Normal"/>
+    <w:link w:val="PiedepginaCar"/>
+    <w:uiPriority w:val="99"/>
+    <w:unhideWhenUsed/>
+    <w:rsid w:val="00CE7CCD"/>
+    <w:pPr>
+      <w:tabs>
+        <w:tab w:val="center" w:pos="4252"/>
+        <w:tab w:val="right" w:pos="8504"/>
+      </w:tabs>
+    </w:pPr>
+    <w:rPr>
+      <w:rFonts w:cs="Mangal"/>
+      <w:szCs w:val="21"/>
+    </w:rPr>
+  </w:style>
+  <w:style w:type="character" w:customStyle="1" w:styleId="PiedepginaCar">
+    <w:name w:val="Pie de página Car"/>
+    <w:basedOn w:val="Fuentedeprrafopredeter"/>
+    <w:link w:val="Piedepgina"/>
+    <w:uiPriority w:val="99"/>
+    <w:rsid w:val="00CE7CCD"/>
+    <w:rPr>
+      <w:rFonts w:cs="Mangal"/>
+      <w:szCs w:val="21"/>
     </w:rPr>
   </w:style>
 </w:styles>
@@ -6720,7 +6738,7 @@
 </file>
 
 <file path=customXml/itemProps2.xml><?xml version="1.0" encoding="utf-8"?>
-<ds:datastoreItem xmlns:ds="http://schemas.openxmlformats.org/officeDocument/2006/customXml" ds:itemID="{8F629A36-6EB8-4B26-8978-BD059E656505}">
+<ds:datastoreItem xmlns:ds="http://schemas.openxmlformats.org/officeDocument/2006/customXml" ds:itemID="{D98B8135-3402-4988-84C9-3870E151FBBF}">
   <ds:schemaRefs>
     <ds:schemaRef ds:uri="http://schemas.openxmlformats.org/officeDocument/2006/bibliography"/>
   </ds:schemaRefs>

</xml_diff>